<commit_message>
feat: enhance BRD template with serial number and description fields
</commit_message>
<xml_diff>
--- a/BRD_Template.docx
+++ b/BRD_Template.docx
@@ -5,10 +5,20 @@
     <w:p>
       <w:pPr>
         <w:pStyle w:val="Normal"/>
-        <w:rPr/>
-      </w:pPr>
-      <w:r>
-        <w:rPr/>
+        <w:rPr>
+          <w:b/>
+          <w:bCs/>
+          <w:sz w:val="28"/>
+          <w:szCs w:val="28"/>
+        </w:rPr>
+      </w:pPr>
+      <w:r>
+        <w:rPr>
+          <w:b/>
+          <w:bCs/>
+          <w:sz w:val="28"/>
+          <w:szCs w:val="28"/>
+        </w:rPr>
         <w:t>First Islamic Bank</w:t>
       </w:r>
     </w:p>
@@ -25,10 +35,20 @@
       <w:pPr>
         <w:pStyle w:val="Normal"/>
         <w:jc w:val="center"/>
-        <w:rPr/>
-      </w:pPr>
-      <w:r>
-        <w:rPr/>
+        <w:rPr>
+          <w:b/>
+          <w:bCs/>
+          <w:sz w:val="28"/>
+          <w:szCs w:val="28"/>
+        </w:rPr>
+      </w:pPr>
+      <w:r>
+        <w:rPr>
+          <w:b/>
+          <w:bCs/>
+          <w:sz w:val="28"/>
+          <w:szCs w:val="28"/>
+        </w:rPr>
         <w:t>Business Requirements Specification</w:t>
       </w:r>
     </w:p>
@@ -48,108 +68,105 @@
         <w:rPr/>
       </w:pPr>
       <w:r>
-        <w:rPr/>
-        <w:t xml:space="preserve">Title: </w:t>
-      </w:r>
-      <w:r>
-        <w:rPr/>
-        <w:t>{title</w:t>
-      </w:r>
-      <w:r>
-        <w:rPr/>
-        <w:t>_main</w:t>
-      </w:r>
-      <w:r>
-        <w:rPr/>
-        <w:t>}</w:t>
-      </w:r>
-    </w:p>
-    <w:p>
-      <w:pPr>
-        <w:pStyle w:val="Normal"/>
-        <w:rPr/>
-      </w:pPr>
-      <w:r>
-        <w:rPr/>
-        <w:t xml:space="preserve">ID: </w:t>
-      </w:r>
-      <w:r>
-        <w:rPr/>
-        <w:t>{id}</w:t>
-      </w:r>
-    </w:p>
-    <w:p>
-      <w:pPr>
-        <w:pStyle w:val="Normal"/>
-        <w:rPr/>
-      </w:pPr>
-      <w:r>
-        <w:rPr/>
-        <w:t xml:space="preserve">Program: </w:t>
-      </w:r>
-      <w:r>
-        <w:rPr/>
-        <w:t>{program}</w:t>
-      </w:r>
-    </w:p>
-    <w:p>
-      <w:pPr>
-        <w:pStyle w:val="Normal"/>
-        <w:rPr/>
-      </w:pPr>
-      <w:r>
-        <w:rPr/>
-        <w:t xml:space="preserve">Type: </w:t>
-      </w:r>
-      <w:r>
-        <w:rPr/>
-        <w:t>{type}</w:t>
-      </w:r>
-    </w:p>
-    <w:p>
-      <w:pPr>
-        <w:pStyle w:val="Normal"/>
-        <w:rPr/>
-      </w:pPr>
-      <w:r>
-        <w:rPr/>
-      </w:r>
-    </w:p>
-    <w:p>
-      <w:pPr>
-        <w:pStyle w:val="Normal"/>
-        <w:rPr/>
-      </w:pPr>
-      <w:r>
-        <w:rPr/>
-        <w:t>T</w:t>
-      </w:r>
-      <w:r>
-        <w:rPr/>
-        <w:t xml:space="preserve">able </w:t>
-      </w:r>
-      <w:r>
-        <w:rPr/>
-        <w:t>O</w:t>
-      </w:r>
-      <w:r>
-        <w:rPr/>
-        <w:t xml:space="preserve">f </w:t>
-      </w:r>
-      <w:r>
-        <w:rPr/>
-        <w:t>C</w:t>
-      </w:r>
-      <w:r>
-        <w:rPr/>
-        <w:t>ontent</w:t>
+        <w:rPr>
+          <w:b/>
+          <w:bCs/>
+        </w:rPr>
+        <w:t>Title:</w:t>
+      </w:r>
+      <w:r>
+        <w:rPr/>
+        <w:t xml:space="preserve"> {title_main}</w:t>
+      </w:r>
+    </w:p>
+    <w:p>
+      <w:pPr>
+        <w:pStyle w:val="Normal"/>
+        <w:rPr/>
+      </w:pPr>
+      <w:r>
+        <w:rPr>
+          <w:b/>
+          <w:bCs/>
+        </w:rPr>
+        <w:t>I</w:t>
+      </w:r>
+      <w:r>
+        <w:rPr>
+          <w:b/>
+          <w:bCs/>
+        </w:rPr>
+        <w:t>D:</w:t>
+      </w:r>
+      <w:r>
+        <w:rPr/>
+        <w:t xml:space="preserve"> {id}</w:t>
+      </w:r>
+    </w:p>
+    <w:p>
+      <w:pPr>
+        <w:pStyle w:val="Normal"/>
+        <w:rPr/>
+      </w:pPr>
+      <w:r>
+        <w:rPr>
+          <w:b/>
+          <w:bCs/>
+        </w:rPr>
+        <w:t>Program:</w:t>
+      </w:r>
+      <w:r>
+        <w:rPr/>
+        <w:t xml:space="preserve"> {program}</w:t>
+      </w:r>
+    </w:p>
+    <w:p>
+      <w:pPr>
+        <w:pStyle w:val="Normal"/>
+        <w:rPr/>
+      </w:pPr>
+      <w:r>
+        <w:rPr>
+          <w:b/>
+          <w:bCs/>
+        </w:rPr>
+        <w:t>Type:</w:t>
+      </w:r>
+      <w:r>
+        <w:rPr/>
+        <w:t xml:space="preserve"> {type}</w:t>
+      </w:r>
+    </w:p>
+    <w:p>
+      <w:pPr>
+        <w:pStyle w:val="Normal"/>
+        <w:rPr/>
+      </w:pPr>
+      <w:r>
+        <w:rPr/>
+      </w:r>
+    </w:p>
+    <w:p>
+      <w:pPr>
+        <w:pStyle w:val="Normal"/>
+        <w:rPr>
+          <w:b/>
+          <w:bCs/>
+        </w:rPr>
+      </w:pPr>
+      <w:r>
+        <w:rPr>
+          <w:b/>
+          <w:bCs/>
+        </w:rPr>
+        <w:t>Table Of Content</w:t>
       </w:r>
     </w:p>
     <w:tbl>
       <w:tblPr>
-        <w:tblW w:w="5000" w:type="pct"/>
+        <w:tblW w:w="9240" w:type="dxa"/>
         <w:jc w:val="left"/>
-        <w:tblInd w:w="-5" w:type="dxa"/>
+        <w:tblInd w:w="115" w:type="dxa"/>
         <w:tblLayout w:type="fixed"/>
         <w:tblCellMar>
           <w:top w:w="55" w:type="dxa"/>
@@ -159,16 +176,86 @@
         </w:tblCellMar>
       </w:tblPr>
       <w:tblGrid>
-        <w:gridCol w:w="9360"/>
+        <w:gridCol w:w="4620"/>
+        <w:gridCol w:w="4620"/>
       </w:tblGrid>
       <w:tr>
         <w:trPr/>
         <w:tc>
           <w:tcPr>
-            <w:tcW w:w="9360" w:type="dxa"/>
+            <w:tcW w:w="4620" w:type="dxa"/>
             <w:tcBorders>
               <w:top w:val="single" w:sz="4" w:space="0" w:color="000000"/>
               <w:left w:val="single" w:sz="4" w:space="0" w:color="000000"/>
+            </w:tcBorders>
+          </w:tcPr>
+          <w:p>
+            <w:pPr>
+              <w:pStyle w:val="Normal"/>
+              <w:spacing w:before="0" w:after="160"/>
+              <w:rPr/>
+            </w:pPr>
+            <w:r>
+              <w:rPr/>
+              <w:t>Serial Number</w:t>
+            </w:r>
+          </w:p>
+        </w:tc>
+        <w:tc>
+          <w:tcPr>
+            <w:tcW w:w="4620" w:type="dxa"/>
+            <w:tcBorders>
+              <w:top w:val="single" w:sz="4" w:space="0" w:color="000000"/>
+              <w:right w:val="single" w:sz="4" w:space="0" w:color="000000"/>
+            </w:tcBorders>
+          </w:tcPr>
+          <w:p>
+            <w:pPr>
+              <w:pStyle w:val="Normal"/>
+              <w:spacing w:before="0" w:after="160"/>
+              <w:rPr/>
+            </w:pPr>
+            <w:r>
+              <w:rPr/>
+              <w:t>Description</w:t>
+            </w:r>
+          </w:p>
+        </w:tc>
+      </w:tr>
+      <w:tr>
+        <w:trPr/>
+        <w:tc>
+          <w:tcPr>
+            <w:tcW w:w="4620" w:type="dxa"/>
+            <w:tcBorders>
+              <w:left w:val="single" w:sz="4" w:space="0" w:color="000000"/>
+              <w:bottom w:val="single" w:sz="4" w:space="0" w:color="000000"/>
+            </w:tcBorders>
+          </w:tcPr>
+          <w:p>
+            <w:pPr>
+              <w:pStyle w:val="Normal"/>
+              <w:spacing w:before="0" w:after="160"/>
+              <w:rPr/>
+            </w:pPr>
+            <w:r>
+              <w:rPr/>
+              <w:t>{</w:t>
+            </w:r>
+            <w:r>
+              <w:rPr/>
+              <w:t>serial_number</w:t>
+            </w:r>
+            <w:r>
+              <w:rPr/>
+              <w:t>}</w:t>
+            </w:r>
+          </w:p>
+        </w:tc>
+        <w:tc>
+          <w:tcPr>
+            <w:tcW w:w="4620" w:type="dxa"/>
+            <w:tcBorders>
               <w:bottom w:val="single" w:sz="4" w:space="0" w:color="000000"/>
               <w:right w:val="single" w:sz="4" w:space="0" w:color="000000"/>
             </w:tcBorders>
@@ -181,6 +268,15 @@
             </w:pPr>
             <w:r>
               <w:rPr/>
+              <w:t>{</w:t>
+            </w:r>
+            <w:r>
+              <w:rPr/>
+              <w:t>description</w:t>
+            </w:r>
+            <w:r>
+              <w:rPr/>
+              <w:t>}</w:t>
             </w:r>
           </w:p>
         </w:tc>
@@ -219,10 +315,16 @@
     <w:p>
       <w:pPr>
         <w:pStyle w:val="Normal"/>
-        <w:rPr/>
-      </w:pPr>
-      <w:r>
-        <w:rPr/>
+        <w:rPr>
+          <w:b/>
+          <w:bCs/>
+        </w:rPr>
+      </w:pPr>
+      <w:r>
+        <w:rPr>
+          <w:b/>
+          <w:bCs/>
+        </w:rPr>
         <w:t>Document Sign off</w:t>
       </w:r>
     </w:p>
@@ -451,10 +553,16 @@
     <w:p>
       <w:pPr>
         <w:pStyle w:val="Normal"/>
-        <w:rPr/>
-      </w:pPr>
-      <w:r>
-        <w:rPr/>
+        <w:rPr>
+          <w:b/>
+          <w:bCs/>
+        </w:rPr>
+      </w:pPr>
+      <w:r>
+        <w:rPr>
+          <w:b/>
+          <w:bCs/>
+        </w:rPr>
         <w:t>Document History</w:t>
       </w:r>
     </w:p>
@@ -474,9 +582,8 @@
       </w:tblPr>
       <w:tblGrid>
         <w:gridCol w:w="2234"/>
-        <w:gridCol w:w="2282"/>
-        <w:gridCol w:w="1974"/>
-        <w:gridCol w:w="2139"/>
+        <w:gridCol w:w="3269"/>
+        <w:gridCol w:w="3126"/>
       </w:tblGrid>
       <w:tr>
         <w:trPr/>
@@ -507,7 +614,7 @@
         </w:tc>
         <w:tc>
           <w:tcPr>
-            <w:tcW w:w="2282" w:type="dxa"/>
+            <w:tcW w:w="3269" w:type="dxa"/>
             <w:tcBorders>
               <w:top w:val="single" w:sz="8" w:space="0" w:color="000000"/>
               <w:bottom w:val="single" w:sz="8" w:space="0" w:color="000000"/>
@@ -531,7 +638,7 @@
         </w:tc>
         <w:tc>
           <w:tcPr>
-            <w:tcW w:w="1974" w:type="dxa"/>
+            <w:tcW w:w="3126" w:type="dxa"/>
             <w:tcBorders>
               <w:top w:val="single" w:sz="8" w:space="0" w:color="000000"/>
               <w:bottom w:val="single" w:sz="8" w:space="0" w:color="000000"/>
@@ -549,14 +656,18 @@
             </w:pPr>
             <w:r>
               <w:rPr/>
-            </w:r>
-          </w:p>
-        </w:tc>
-        <w:tc>
-          <w:tcPr>
-            <w:tcW w:w="2139" w:type="dxa"/>
-            <w:tcBorders>
-              <w:top w:val="single" w:sz="8" w:space="0" w:color="000000"/>
+              <w:t>Date</w:t>
+            </w:r>
+          </w:p>
+        </w:tc>
+      </w:tr>
+      <w:tr>
+        <w:trPr/>
+        <w:tc>
+          <w:tcPr>
+            <w:tcW w:w="2234" w:type="dxa"/>
+            <w:tcBorders>
+              <w:left w:val="single" w:sz="8" w:space="0" w:color="000000"/>
               <w:bottom w:val="single" w:sz="8" w:space="0" w:color="000000"/>
               <w:right w:val="single" w:sz="8" w:space="0" w:color="000000"/>
             </w:tcBorders>
@@ -572,18 +683,14 @@
             </w:pPr>
             <w:r>
               <w:rPr/>
-              <w:t>Date</w:t>
-            </w:r>
-          </w:p>
-        </w:tc>
-      </w:tr>
-      <w:tr>
-        <w:trPr/>
-        <w:tc>
-          <w:tcPr>
-            <w:tcW w:w="2234" w:type="dxa"/>
-            <w:tcBorders>
-              <w:left w:val="single" w:sz="8" w:space="0" w:color="000000"/>
+              <w:t>1.0</w:t>
+            </w:r>
+          </w:p>
+        </w:tc>
+        <w:tc>
+          <w:tcPr>
+            <w:tcW w:w="3269" w:type="dxa"/>
+            <w:tcBorders>
               <w:bottom w:val="single" w:sz="8" w:space="0" w:color="000000"/>
               <w:right w:val="single" w:sz="8" w:space="0" w:color="000000"/>
             </w:tcBorders>
@@ -599,12 +706,13 @@
             </w:pPr>
             <w:r>
               <w:rPr/>
-            </w:r>
-          </w:p>
-        </w:tc>
-        <w:tc>
-          <w:tcPr>
-            <w:tcW w:w="2282" w:type="dxa"/>
+              <w:t>Initial Draft</w:t>
+            </w:r>
+          </w:p>
+        </w:tc>
+        <w:tc>
+          <w:tcPr>
+            <w:tcW w:w="3126" w:type="dxa"/>
             <w:tcBorders>
               <w:bottom w:val="single" w:sz="8" w:space="0" w:color="000000"/>
               <w:right w:val="single" w:sz="8" w:space="0" w:color="000000"/>
@@ -624,10 +732,14 @@
             </w:r>
           </w:p>
         </w:tc>
-        <w:tc>
-          <w:tcPr>
-            <w:tcW w:w="1974" w:type="dxa"/>
-            <w:tcBorders>
+      </w:tr>
+      <w:tr>
+        <w:trPr/>
+        <w:tc>
+          <w:tcPr>
+            <w:tcW w:w="2234" w:type="dxa"/>
+            <w:tcBorders>
+              <w:left w:val="single" w:sz="8" w:space="0" w:color="000000"/>
               <w:bottom w:val="single" w:sz="8" w:space="0" w:color="000000"/>
               <w:right w:val="single" w:sz="8" w:space="0" w:color="000000"/>
             </w:tcBorders>
@@ -648,7 +760,7 @@
         </w:tc>
         <w:tc>
           <w:tcPr>
-            <w:tcW w:w="2139" w:type="dxa"/>
+            <w:tcW w:w="3269" w:type="dxa"/>
             <w:tcBorders>
               <w:bottom w:val="single" w:sz="8" w:space="0" w:color="000000"/>
               <w:right w:val="single" w:sz="8" w:space="0" w:color="000000"/>
@@ -668,14 +780,10 @@
             </w:r>
           </w:p>
         </w:tc>
-      </w:tr>
-      <w:tr>
-        <w:trPr/>
-        <w:tc>
-          <w:tcPr>
-            <w:tcW w:w="2234" w:type="dxa"/>
-            <w:tcBorders>
-              <w:left w:val="single" w:sz="8" w:space="0" w:color="000000"/>
+        <w:tc>
+          <w:tcPr>
+            <w:tcW w:w="3126" w:type="dxa"/>
+            <w:tcBorders>
               <w:bottom w:val="single" w:sz="8" w:space="0" w:color="000000"/>
               <w:right w:val="single" w:sz="8" w:space="0" w:color="000000"/>
             </w:tcBorders>
@@ -694,72 +802,6 @@
             </w:r>
           </w:p>
         </w:tc>
-        <w:tc>
-          <w:tcPr>
-            <w:tcW w:w="2282" w:type="dxa"/>
-            <w:tcBorders>
-              <w:bottom w:val="single" w:sz="8" w:space="0" w:color="000000"/>
-              <w:right w:val="single" w:sz="8" w:space="0" w:color="000000"/>
-            </w:tcBorders>
-          </w:tcPr>
-          <w:p>
-            <w:pPr>
-              <w:pStyle w:val="Normal"/>
-              <w:widowControl/>
-              <w:bidi w:val="0"/>
-              <w:spacing w:lineRule="auto" w:line="278" w:before="0" w:after="160"/>
-              <w:jc w:val="left"/>
-              <w:rPr/>
-            </w:pPr>
-            <w:r>
-              <w:rPr/>
-            </w:r>
-          </w:p>
-        </w:tc>
-        <w:tc>
-          <w:tcPr>
-            <w:tcW w:w="1974" w:type="dxa"/>
-            <w:tcBorders>
-              <w:bottom w:val="single" w:sz="8" w:space="0" w:color="000000"/>
-              <w:right w:val="single" w:sz="8" w:space="0" w:color="000000"/>
-            </w:tcBorders>
-          </w:tcPr>
-          <w:p>
-            <w:pPr>
-              <w:pStyle w:val="Normal"/>
-              <w:widowControl/>
-              <w:bidi w:val="0"/>
-              <w:spacing w:lineRule="auto" w:line="278" w:before="0" w:after="160"/>
-              <w:jc w:val="left"/>
-              <w:rPr/>
-            </w:pPr>
-            <w:r>
-              <w:rPr/>
-            </w:r>
-          </w:p>
-        </w:tc>
-        <w:tc>
-          <w:tcPr>
-            <w:tcW w:w="2139" w:type="dxa"/>
-            <w:tcBorders>
-              <w:bottom w:val="single" w:sz="8" w:space="0" w:color="000000"/>
-              <w:right w:val="single" w:sz="8" w:space="0" w:color="000000"/>
-            </w:tcBorders>
-          </w:tcPr>
-          <w:p>
-            <w:pPr>
-              <w:pStyle w:val="Normal"/>
-              <w:widowControl/>
-              <w:bidi w:val="0"/>
-              <w:spacing w:lineRule="auto" w:line="278" w:before="0" w:after="160"/>
-              <w:jc w:val="left"/>
-              <w:rPr/>
-            </w:pPr>
-            <w:r>
-              <w:rPr/>
-            </w:r>
-          </w:p>
-        </w:tc>
       </w:tr>
     </w:tbl>
     <w:p>
@@ -786,131 +828,152 @@
         <w:rPr/>
       </w:pPr>
       <w:r>
-        <w:rPr/>
-        <w:t xml:space="preserve">Overview: </w:t>
-      </w:r>
-      <w:r>
-        <w:rPr/>
-        <w:t>{overview}</w:t>
-      </w:r>
-    </w:p>
-    <w:p>
-      <w:pPr>
-        <w:pStyle w:val="Normal"/>
-        <w:rPr/>
-      </w:pPr>
-      <w:r>
-        <w:rPr/>
-      </w:r>
-    </w:p>
-    <w:p>
-      <w:pPr>
-        <w:pStyle w:val="Normal"/>
-        <w:rPr/>
-      </w:pPr>
-      <w:r>
-        <w:rPr/>
-        <w:t xml:space="preserve">Current constraints: </w:t>
-      </w:r>
-      <w:r>
-        <w:rPr/>
-        <w:t>{current_constraint}</w:t>
-      </w:r>
-    </w:p>
-    <w:p>
-      <w:pPr>
-        <w:pStyle w:val="Normal"/>
-        <w:rPr/>
-      </w:pPr>
-      <w:r>
-        <w:rPr/>
-      </w:r>
-    </w:p>
-    <w:p>
-      <w:pPr>
-        <w:pStyle w:val="Normal"/>
-        <w:rPr/>
-      </w:pPr>
-      <w:r>
-        <w:rPr/>
-        <w:t xml:space="preserve">Objective: </w:t>
-      </w:r>
-      <w:r>
-        <w:rPr/>
-        <w:t>{objective}</w:t>
-      </w:r>
-    </w:p>
-    <w:p>
-      <w:pPr>
-        <w:pStyle w:val="Normal"/>
-        <w:rPr/>
-      </w:pPr>
-      <w:r>
-        <w:rPr/>
-      </w:r>
-    </w:p>
-    <w:p>
-      <w:pPr>
-        <w:pStyle w:val="Normal"/>
-        <w:rPr/>
-      </w:pPr>
-      <w:r>
-        <w:rPr/>
-        <w:t xml:space="preserve">In scope: </w:t>
-      </w:r>
-      <w:r>
-        <w:rPr/>
-        <w:t>{in_scope}</w:t>
-      </w:r>
-    </w:p>
-    <w:p>
-      <w:pPr>
-        <w:pStyle w:val="Normal"/>
-        <w:rPr/>
-      </w:pPr>
-      <w:r>
-        <w:rPr/>
-      </w:r>
-    </w:p>
-    <w:p>
-      <w:pPr>
-        <w:pStyle w:val="Normal"/>
-        <w:rPr/>
-      </w:pPr>
-      <w:r>
-        <w:rPr/>
-        <w:t xml:space="preserve">Out of scope: </w:t>
-      </w:r>
-      <w:r>
-        <w:rPr/>
-        <w:t>{out_of_scope}</w:t>
-      </w:r>
-    </w:p>
-    <w:p>
-      <w:pPr>
-        <w:pStyle w:val="Normal"/>
-        <w:rPr/>
-      </w:pPr>
-      <w:r>
-        <w:rPr/>
-      </w:r>
-    </w:p>
-    <w:p>
-      <w:pPr>
-        <w:pStyle w:val="Normal"/>
-        <w:rPr/>
-      </w:pPr>
-      <w:r>
-        <w:rPr/>
-      </w:r>
-    </w:p>
-    <w:p>
-      <w:pPr>
-        <w:pStyle w:val="Normal"/>
-        <w:rPr/>
-      </w:pPr>
-      <w:r>
-        <w:rPr/>
+        <w:rPr>
+          <w:b/>
+          <w:bCs/>
+        </w:rPr>
+        <w:t>Overview:</w:t>
+      </w:r>
+      <w:r>
+        <w:rPr/>
+        <w:t xml:space="preserve"> {overview}</w:t>
+      </w:r>
+    </w:p>
+    <w:p>
+      <w:pPr>
+        <w:pStyle w:val="Normal"/>
+        <w:rPr/>
+      </w:pPr>
+      <w:r>
+        <w:rPr/>
+      </w:r>
+    </w:p>
+    <w:p>
+      <w:pPr>
+        <w:pStyle w:val="Normal"/>
+        <w:rPr/>
+      </w:pPr>
+      <w:r>
+        <w:rPr>
+          <w:b/>
+          <w:bCs/>
+        </w:rPr>
+        <w:t>Current constraints:</w:t>
+      </w:r>
+      <w:r>
+        <w:rPr/>
+        <w:t xml:space="preserve"> {current_constraint}</w:t>
+      </w:r>
+    </w:p>
+    <w:p>
+      <w:pPr>
+        <w:pStyle w:val="Normal"/>
+        <w:rPr/>
+      </w:pPr>
+      <w:r>
+        <w:rPr/>
+      </w:r>
+    </w:p>
+    <w:p>
+      <w:pPr>
+        <w:pStyle w:val="Normal"/>
+        <w:rPr/>
+      </w:pPr>
+      <w:r>
+        <w:rPr>
+          <w:b/>
+          <w:bCs/>
+        </w:rPr>
+        <w:t>Objective:</w:t>
+      </w:r>
+      <w:r>
+        <w:rPr/>
+        <w:t xml:space="preserve"> {objective}</w:t>
+      </w:r>
+    </w:p>
+    <w:p>
+      <w:pPr>
+        <w:pStyle w:val="Normal"/>
+        <w:rPr/>
+      </w:pPr>
+      <w:r>
+        <w:rPr/>
+      </w:r>
+    </w:p>
+    <w:p>
+      <w:pPr>
+        <w:pStyle w:val="Normal"/>
+        <w:rPr/>
+      </w:pPr>
+      <w:r>
+        <w:rPr>
+          <w:b/>
+          <w:bCs/>
+        </w:rPr>
+        <w:t>In scope:</w:t>
+      </w:r>
+      <w:r>
+        <w:rPr/>
+        <w:t xml:space="preserve"> {in_scope}</w:t>
+      </w:r>
+    </w:p>
+    <w:p>
+      <w:pPr>
+        <w:pStyle w:val="Normal"/>
+        <w:rPr/>
+      </w:pPr>
+      <w:r>
+        <w:rPr/>
+      </w:r>
+    </w:p>
+    <w:p>
+      <w:pPr>
+        <w:pStyle w:val="Normal"/>
+        <w:rPr/>
+      </w:pPr>
+      <w:r>
+        <w:rPr>
+          <w:b/>
+          <w:bCs/>
+        </w:rPr>
+        <w:t>Out of scope:</w:t>
+      </w:r>
+      <w:r>
+        <w:rPr/>
+        <w:t xml:space="preserve"> {out_of_scope}</w:t>
+      </w:r>
+    </w:p>
+    <w:p>
+      <w:pPr>
+        <w:pStyle w:val="Normal"/>
+        <w:rPr/>
+      </w:pPr>
+      <w:r>
+        <w:rPr/>
+      </w:r>
+    </w:p>
+    <w:p>
+      <w:pPr>
+        <w:pStyle w:val="Normal"/>
+        <w:rPr/>
+      </w:pPr>
+      <w:r>
+        <w:rPr/>
+      </w:r>
+    </w:p>
+    <w:p>
+      <w:pPr>
+        <w:pStyle w:val="Normal"/>
+        <w:rPr>
+          <w:b/>
+          <w:bCs/>
+        </w:rPr>
+      </w:pPr>
+      <w:r>
+        <w:rPr>
+          <w:b/>
+          <w:bCs/>
+        </w:rPr>
         <w:t>Business requirements</w:t>
       </w:r>
     </w:p>
@@ -973,15 +1036,7 @@
             </w:pPr>
             <w:r>
               <w:rPr/>
-              <w:t>{req_id</w:t>
-            </w:r>
-            <w:r>
-              <w:rPr/>
-              <w:t>_bs</w:t>
-            </w:r>
-            <w:r>
-              <w:rPr/>
-              <w:t>}</w:t>
+              <w:t>{req_id_bs}</w:t>
             </w:r>
           </w:p>
         </w:tc>
@@ -1028,15 +1083,7 @@
             </w:pPr>
             <w:r>
               <w:rPr/>
-              <w:t>{title</w:t>
-            </w:r>
-            <w:r>
-              <w:rPr/>
-              <w:t>_bs</w:t>
-            </w:r>
-            <w:r>
-              <w:rPr/>
-              <w:t>}</w:t>
+              <w:t>{title_bs}</w:t>
             </w:r>
           </w:p>
         </w:tc>
@@ -1083,15 +1130,7 @@
             </w:pPr>
             <w:r>
               <w:rPr/>
-              <w:t>{description</w:t>
-            </w:r>
-            <w:r>
-              <w:rPr/>
-              <w:t>_bs</w:t>
-            </w:r>
-            <w:r>
-              <w:rPr/>
-              <w:t>}</w:t>
+              <w:t>{description_bs}</w:t>
             </w:r>
           </w:p>
         </w:tc>
@@ -1391,10 +1430,16 @@
     <w:p>
       <w:pPr>
         <w:pStyle w:val="Normal"/>
-        <w:rPr/>
-      </w:pPr>
-      <w:r>
-        <w:rPr/>
+        <w:rPr>
+          <w:b/>
+          <w:bCs/>
+        </w:rPr>
+      </w:pPr>
+      <w:r>
+        <w:rPr>
+          <w:b/>
+          <w:bCs/>
+        </w:rPr>
         <w:t>Requirement Traceability Matrix</w:t>
       </w:r>
     </w:p>
@@ -1412,14 +1457,14 @@
         </w:tblCellMar>
       </w:tblPr>
       <w:tblGrid>
-        <w:gridCol w:w="3570"/>
+        <w:gridCol w:w="3569"/>
         <w:gridCol w:w="4950"/>
       </w:tblGrid>
       <w:tr>
         <w:trPr/>
         <w:tc>
           <w:tcPr>
-            <w:tcW w:w="3570" w:type="dxa"/>
+            <w:tcW w:w="3569" w:type="dxa"/>
             <w:tcBorders>
               <w:top w:val="single" w:sz="4" w:space="0" w:color="000000"/>
               <w:left w:val="single" w:sz="4" w:space="0" w:color="000000"/>
@@ -1455,15 +1500,7 @@
             </w:pPr>
             <w:r>
               <w:rPr/>
-              <w:t>{req_id</w:t>
-            </w:r>
-            <w:r>
-              <w:rPr/>
-              <w:t>_tm</w:t>
-            </w:r>
-            <w:r>
-              <w:rPr/>
-              <w:t>}</w:t>
+              <w:t>{req_id_tm}</w:t>
             </w:r>
           </w:p>
         </w:tc>
@@ -1472,7 +1509,7 @@
         <w:trPr/>
         <w:tc>
           <w:tcPr>
-            <w:tcW w:w="3570" w:type="dxa"/>
+            <w:tcW w:w="3569" w:type="dxa"/>
             <w:tcBorders>
               <w:left w:val="single" w:sz="4" w:space="0" w:color="000000"/>
               <w:bottom w:val="single" w:sz="4" w:space="0" w:color="000000"/>
@@ -1506,15 +1543,7 @@
             </w:pPr>
             <w:r>
               <w:rPr/>
-              <w:t>{description</w:t>
-            </w:r>
-            <w:r>
-              <w:rPr/>
-              <w:t>_tm</w:t>
-            </w:r>
-            <w:r>
-              <w:rPr/>
-              <w:t>}</w:t>
+              <w:t>{description_tm}</w:t>
             </w:r>
           </w:p>
         </w:tc>
@@ -1523,7 +1552,7 @@
         <w:trPr/>
         <w:tc>
           <w:tcPr>
-            <w:tcW w:w="3570" w:type="dxa"/>
+            <w:tcW w:w="3569" w:type="dxa"/>
             <w:tcBorders>
               <w:left w:val="single" w:sz="4" w:space="0" w:color="000000"/>
               <w:bottom w:val="single" w:sz="4" w:space="0" w:color="000000"/>
@@ -1566,7 +1595,7 @@
         <w:trPr/>
         <w:tc>
           <w:tcPr>
-            <w:tcW w:w="3570" w:type="dxa"/>
+            <w:tcW w:w="3569" w:type="dxa"/>
             <w:tcBorders>
               <w:left w:val="single" w:sz="4" w:space="0" w:color="000000"/>
               <w:bottom w:val="single" w:sz="4" w:space="0" w:color="000000"/>
@@ -1609,7 +1638,7 @@
         <w:trPr/>
         <w:tc>
           <w:tcPr>
-            <w:tcW w:w="3570" w:type="dxa"/>
+            <w:tcW w:w="3569" w:type="dxa"/>
             <w:tcBorders>
               <w:left w:val="single" w:sz="4" w:space="0" w:color="000000"/>
               <w:bottom w:val="single" w:sz="4" w:space="0" w:color="000000"/>
@@ -1661,10 +1690,16 @@
     <w:p>
       <w:pPr>
         <w:pStyle w:val="Normal"/>
-        <w:rPr/>
-      </w:pPr>
-      <w:r>
-        <w:rPr/>
+        <w:rPr>
+          <w:b/>
+          <w:bCs/>
+        </w:rPr>
+      </w:pPr>
+      <w:r>
+        <w:rPr>
+          <w:b/>
+          <w:bCs/>
+        </w:rPr>
         <w:t>Non-functional Requirements</w:t>
       </w:r>
     </w:p>
@@ -1892,212 +1927,225 @@
         <w:rPr/>
       </w:pPr>
       <w:r>
-        <w:rPr/>
-        <w:t xml:space="preserve">Impact on Operational process: </w:t>
-      </w:r>
-      <w:r>
-        <w:rPr/>
-        <w:t>{impact_on_operational_process}</w:t>
-      </w:r>
-    </w:p>
-    <w:p>
-      <w:pPr>
-        <w:pStyle w:val="Normal"/>
-        <w:rPr/>
-      </w:pPr>
-      <w:r>
-        <w:rPr/>
-      </w:r>
-    </w:p>
-    <w:p>
-      <w:pPr>
-        <w:pStyle w:val="Normal"/>
-        <w:rPr/>
-      </w:pPr>
-      <w:r>
-        <w:rPr/>
-      </w:r>
-    </w:p>
-    <w:p>
-      <w:pPr>
-        <w:pStyle w:val="Normal"/>
-        <w:rPr/>
-      </w:pPr>
-      <w:r>
-        <w:rPr/>
-        <w:t xml:space="preserve">Regulatory impact: </w:t>
-      </w:r>
-      <w:r>
-        <w:rPr/>
-        <w:t>{regulatory_impact}</w:t>
-      </w:r>
-    </w:p>
-    <w:p>
-      <w:pPr>
-        <w:pStyle w:val="Normal"/>
-        <w:rPr/>
-      </w:pPr>
-      <w:r>
-        <w:rPr/>
-      </w:r>
-    </w:p>
-    <w:p>
-      <w:pPr>
-        <w:pStyle w:val="Normal"/>
-        <w:rPr/>
-      </w:pPr>
-      <w:r>
-        <w:rPr/>
-      </w:r>
-    </w:p>
-    <w:p>
-      <w:pPr>
-        <w:pStyle w:val="Normal"/>
-        <w:rPr/>
-      </w:pPr>
-      <w:r>
-        <w:rPr/>
-        <w:t xml:space="preserve">Reports requirement: </w:t>
-      </w:r>
-      <w:r>
-        <w:rPr/>
-        <w:t>{reports_requirement}</w:t>
-      </w:r>
-    </w:p>
-    <w:p>
-      <w:pPr>
-        <w:pStyle w:val="Normal"/>
-        <w:rPr/>
-      </w:pPr>
-      <w:r>
-        <w:rPr/>
-      </w:r>
-    </w:p>
-    <w:p>
-      <w:pPr>
-        <w:pStyle w:val="Normal"/>
-        <w:rPr/>
-      </w:pPr>
-      <w:r>
-        <w:rPr/>
-      </w:r>
-    </w:p>
-    <w:p>
-      <w:pPr>
-        <w:pStyle w:val="Normal"/>
-        <w:rPr/>
-      </w:pPr>
-      <w:r>
-        <w:rPr/>
-        <w:t xml:space="preserve">Access requirement: </w:t>
-      </w:r>
-      <w:r>
-        <w:rPr/>
-        <w:t>{access_requirement}</w:t>
-      </w:r>
-    </w:p>
-    <w:p>
-      <w:pPr>
-        <w:pStyle w:val="Normal"/>
-        <w:rPr/>
-      </w:pPr>
-      <w:r>
-        <w:rPr/>
-      </w:r>
-    </w:p>
-    <w:p>
-      <w:pPr>
-        <w:pStyle w:val="Normal"/>
-        <w:rPr/>
-      </w:pPr>
-      <w:r>
-        <w:rPr/>
-      </w:r>
-    </w:p>
-    <w:p>
-      <w:pPr>
-        <w:pStyle w:val="Normal"/>
-        <w:rPr/>
-      </w:pPr>
-      <w:r>
-        <w:rPr/>
-        <w:t xml:space="preserve">Security requirement: </w:t>
-      </w:r>
-      <w:r>
-        <w:rPr/>
-        <w:t>{security_requirement}</w:t>
-      </w:r>
-    </w:p>
-    <w:p>
-      <w:pPr>
-        <w:pStyle w:val="Normal"/>
-        <w:rPr/>
-      </w:pPr>
-      <w:r>
-        <w:rPr/>
-      </w:r>
-    </w:p>
-    <w:p>
-      <w:pPr>
-        <w:pStyle w:val="Normal"/>
-        <w:rPr/>
-      </w:pPr>
-      <w:r>
-        <w:rPr/>
-      </w:r>
-    </w:p>
-    <w:p>
-      <w:pPr>
-        <w:pStyle w:val="Normal"/>
-        <w:rPr/>
-      </w:pPr>
-      <w:r>
-        <w:rPr/>
-        <w:t xml:space="preserve">Data requirement: </w:t>
-      </w:r>
-      <w:r>
-        <w:rPr/>
-        <w:t>{dat</w:t>
-      </w:r>
-      <w:r>
-        <w:rPr/>
-        <w:t>a</w:t>
-      </w:r>
-      <w:r>
-        <w:rPr/>
-        <w:t>_requirement}</w:t>
-      </w:r>
-    </w:p>
-    <w:p>
-      <w:pPr>
-        <w:pStyle w:val="Normal"/>
-        <w:rPr/>
-      </w:pPr>
-      <w:r>
-        <w:rPr/>
-      </w:r>
-    </w:p>
-    <w:p>
-      <w:pPr>
-        <w:pStyle w:val="Normal"/>
-        <w:rPr/>
-      </w:pPr>
-      <w:r>
-        <w:rPr/>
-      </w:r>
-    </w:p>
-    <w:p>
-      <w:pPr>
-        <w:pStyle w:val="Normal"/>
-        <w:rPr/>
-      </w:pPr>
-      <w:r>
-        <w:rPr/>
-        <w:t xml:space="preserve">Training requirement: </w:t>
-      </w:r>
-      <w:r>
-        <w:rPr/>
-        <w:t>{training_requirement}</w:t>
+        <w:rPr>
+          <w:b/>
+          <w:bCs/>
+        </w:rPr>
+        <w:t>Impact on Operational process:</w:t>
+      </w:r>
+      <w:r>
+        <w:rPr/>
+        <w:t xml:space="preserve"> {impact_on_operational_process}</w:t>
+      </w:r>
+    </w:p>
+    <w:p>
+      <w:pPr>
+        <w:pStyle w:val="Normal"/>
+        <w:rPr/>
+      </w:pPr>
+      <w:r>
+        <w:rPr/>
+      </w:r>
+    </w:p>
+    <w:p>
+      <w:pPr>
+        <w:pStyle w:val="Normal"/>
+        <w:rPr/>
+      </w:pPr>
+      <w:r>
+        <w:rPr/>
+      </w:r>
+    </w:p>
+    <w:p>
+      <w:pPr>
+        <w:pStyle w:val="Normal"/>
+        <w:rPr/>
+      </w:pPr>
+      <w:r>
+        <w:rPr>
+          <w:b/>
+          <w:bCs/>
+        </w:rPr>
+        <w:t>Regulatory impact:</w:t>
+      </w:r>
+      <w:r>
+        <w:rPr/>
+        <w:t xml:space="preserve"> {regulatory_impact}</w:t>
+      </w:r>
+    </w:p>
+    <w:p>
+      <w:pPr>
+        <w:pStyle w:val="Normal"/>
+        <w:rPr/>
+      </w:pPr>
+      <w:r>
+        <w:rPr/>
+      </w:r>
+    </w:p>
+    <w:p>
+      <w:pPr>
+        <w:pStyle w:val="Normal"/>
+        <w:rPr/>
+      </w:pPr>
+      <w:r>
+        <w:rPr/>
+      </w:r>
+    </w:p>
+    <w:p>
+      <w:pPr>
+        <w:pStyle w:val="Normal"/>
+        <w:rPr/>
+      </w:pPr>
+      <w:r>
+        <w:rPr>
+          <w:b/>
+          <w:bCs/>
+        </w:rPr>
+        <w:t>Reports requirement:</w:t>
+      </w:r>
+      <w:r>
+        <w:rPr/>
+        <w:t xml:space="preserve"> {reports_requirement}</w:t>
+      </w:r>
+    </w:p>
+    <w:p>
+      <w:pPr>
+        <w:pStyle w:val="Normal"/>
+        <w:rPr/>
+      </w:pPr>
+      <w:r>
+        <w:rPr/>
+      </w:r>
+    </w:p>
+    <w:p>
+      <w:pPr>
+        <w:pStyle w:val="Normal"/>
+        <w:rPr/>
+      </w:pPr>
+      <w:r>
+        <w:rPr/>
+      </w:r>
+    </w:p>
+    <w:p>
+      <w:pPr>
+        <w:pStyle w:val="Normal"/>
+        <w:rPr/>
+      </w:pPr>
+      <w:r>
+        <w:rPr>
+          <w:b/>
+          <w:bCs/>
+        </w:rPr>
+        <w:t>Access requirement:</w:t>
+      </w:r>
+      <w:r>
+        <w:rPr/>
+        <w:t xml:space="preserve"> {access_requirement}</w:t>
+      </w:r>
+    </w:p>
+    <w:p>
+      <w:pPr>
+        <w:pStyle w:val="Normal"/>
+        <w:rPr/>
+      </w:pPr>
+      <w:r>
+        <w:rPr/>
+      </w:r>
+    </w:p>
+    <w:p>
+      <w:pPr>
+        <w:pStyle w:val="Normal"/>
+        <w:rPr/>
+      </w:pPr>
+      <w:r>
+        <w:rPr/>
+      </w:r>
+    </w:p>
+    <w:p>
+      <w:pPr>
+        <w:pStyle w:val="Normal"/>
+        <w:rPr/>
+      </w:pPr>
+      <w:r>
+        <w:rPr>
+          <w:b/>
+          <w:bCs/>
+        </w:rPr>
+        <w:t>Security requirement:</w:t>
+      </w:r>
+      <w:r>
+        <w:rPr/>
+        <w:t xml:space="preserve"> {security_requirement}</w:t>
+      </w:r>
+    </w:p>
+    <w:p>
+      <w:pPr>
+        <w:pStyle w:val="Normal"/>
+        <w:rPr/>
+      </w:pPr>
+      <w:r>
+        <w:rPr/>
+      </w:r>
+    </w:p>
+    <w:p>
+      <w:pPr>
+        <w:pStyle w:val="Normal"/>
+        <w:rPr/>
+      </w:pPr>
+      <w:r>
+        <w:rPr/>
+      </w:r>
+    </w:p>
+    <w:p>
+      <w:pPr>
+        <w:pStyle w:val="Normal"/>
+        <w:rPr/>
+      </w:pPr>
+      <w:r>
+        <w:rPr>
+          <w:b/>
+          <w:bCs/>
+        </w:rPr>
+        <w:t>Data requirement:</w:t>
+      </w:r>
+      <w:r>
+        <w:rPr/>
+        <w:t xml:space="preserve"> {data_requirement}</w:t>
+      </w:r>
+    </w:p>
+    <w:p>
+      <w:pPr>
+        <w:pStyle w:val="Normal"/>
+        <w:rPr/>
+      </w:pPr>
+      <w:r>
+        <w:rPr/>
+      </w:r>
+    </w:p>
+    <w:p>
+      <w:pPr>
+        <w:pStyle w:val="Normal"/>
+        <w:rPr/>
+      </w:pPr>
+      <w:r>
+        <w:rPr/>
+      </w:r>
+    </w:p>
+    <w:p>
+      <w:pPr>
+        <w:pStyle w:val="Normal"/>
+        <w:rPr/>
+      </w:pPr>
+      <w:r>
+        <w:rPr>
+          <w:b/>
+          <w:bCs/>
+        </w:rPr>
+        <w:t>Training requirement:</w:t>
+      </w:r>
+      <w:r>
+        <w:rPr/>
+        <w:t xml:space="preserve"> {training_requirement}</w:t>
       </w:r>
     </w:p>
     <w:p>
@@ -2149,7 +2197,7 @@
   <w:docDefaults>
     <w:rPrDefault>
       <w:rPr>
-        <w:rFonts w:ascii="Aptos" w:hAnsi="Aptos" w:eastAsia="Aptos" w:cs="Arial" w:asciiTheme="minorHAnsi" w:cstheme="minorBidi" w:eastAsiaTheme="minorHAnsi" w:hAnsiTheme="minorHAnsi"/>
+        <w:rFonts w:ascii="Aptos" w:hAnsi="Aptos" w:eastAsia="Aptos" w:cs="" w:asciiTheme="minorHAnsi" w:cstheme="minorBidi" w:eastAsiaTheme="minorHAnsi" w:hAnsiTheme="minorHAnsi"/>
         <w:kern w:val="2"/>
         <w:sz w:val="24"/>
         <w:szCs w:val="24"/>
@@ -2546,12 +2594,13 @@
     <w:qFormat/>
     <w:pPr>
       <w:widowControl/>
+      <w:suppressAutoHyphens w:val="true"/>
       <w:bidi w:val="0"/>
       <w:spacing w:lineRule="auto" w:line="278" w:before="0" w:after="160"/>
       <w:jc w:val="left"/>
     </w:pPr>
     <w:rPr>
-      <w:rFonts w:ascii="Aptos" w:hAnsi="Aptos" w:eastAsia="Aptos" w:cs="Arial" w:asciiTheme="minorHAnsi" w:cstheme="minorBidi" w:eastAsiaTheme="minorHAnsi" w:hAnsiTheme="minorHAnsi"/>
+      <w:rFonts w:ascii="Aptos" w:hAnsi="Aptos" w:eastAsia="Aptos" w:cs="" w:asciiTheme="minorHAnsi" w:cstheme="minorBidi" w:eastAsiaTheme="minorHAnsi" w:hAnsiTheme="minorHAnsi"/>
       <w:color w:val="auto"/>
       <w:kern w:val="2"/>
       <w:sz w:val="24"/>
@@ -2575,7 +2624,7 @@
       <w:outlineLvl w:val="0"/>
     </w:pPr>
     <w:rPr>
-      <w:rFonts w:ascii="Aptos Display" w:hAnsi="Aptos Display" w:eastAsia="" w:cs="Times New Roman" w:asciiTheme="majorHAnsi" w:cstheme="majorBidi" w:eastAsiaTheme="majorEastAsia" w:hAnsiTheme="majorHAnsi"/>
+      <w:rFonts w:ascii="Aptos Display" w:hAnsi="Aptos Display" w:eastAsia="" w:cs="" w:asciiTheme="majorHAnsi" w:cstheme="majorBidi" w:eastAsiaTheme="majorEastAsia" w:hAnsiTheme="majorHAnsi"/>
       <w:color w:themeColor="accent1" w:themeShade="bf" w:val="0F4761"/>
       <w:sz w:val="40"/>
       <w:szCs w:val="40"/>
@@ -2598,7 +2647,7 @@
       <w:outlineLvl w:val="1"/>
     </w:pPr>
     <w:rPr>
-      <w:rFonts w:ascii="Aptos Display" w:hAnsi="Aptos Display" w:eastAsia="" w:cs="Times New Roman" w:asciiTheme="majorHAnsi" w:cstheme="majorBidi" w:eastAsiaTheme="majorEastAsia" w:hAnsiTheme="majorHAnsi"/>
+      <w:rFonts w:ascii="Aptos Display" w:hAnsi="Aptos Display" w:eastAsia="" w:cs="" w:asciiTheme="majorHAnsi" w:cstheme="majorBidi" w:eastAsiaTheme="majorEastAsia" w:hAnsiTheme="majorHAnsi"/>
       <w:color w:themeColor="accent1" w:themeShade="bf" w:val="0F4761"/>
       <w:sz w:val="32"/>
       <w:szCs w:val="32"/>
@@ -2621,7 +2670,7 @@
       <w:outlineLvl w:val="2"/>
     </w:pPr>
     <w:rPr>
-      <w:rFonts w:eastAsia="" w:cs="Times New Roman" w:cstheme="majorBidi" w:eastAsiaTheme="majorEastAsia"/>
+      <w:rFonts w:eastAsia="" w:cs="" w:cstheme="majorBidi" w:eastAsiaTheme="majorEastAsia"/>
       <w:color w:themeColor="accent1" w:themeShade="bf" w:val="0F4761"/>
       <w:sz w:val="28"/>
       <w:szCs w:val="28"/>
@@ -2644,7 +2693,7 @@
       <w:outlineLvl w:val="3"/>
     </w:pPr>
     <w:rPr>
-      <w:rFonts w:eastAsia="" w:cs="Times New Roman" w:cstheme="majorBidi" w:eastAsiaTheme="majorEastAsia"/>
+      <w:rFonts w:eastAsia="" w:cs="" w:cstheme="majorBidi" w:eastAsiaTheme="majorEastAsia"/>
       <w:i/>
       <w:iCs/>
       <w:color w:themeColor="accent1" w:themeShade="bf" w:val="0F4761"/>
@@ -2667,7 +2716,7 @@
       <w:outlineLvl w:val="4"/>
     </w:pPr>
     <w:rPr>
-      <w:rFonts w:eastAsia="" w:cs="Times New Roman" w:cstheme="majorBidi" w:eastAsiaTheme="majorEastAsia"/>
+      <w:rFonts w:eastAsia="" w:cs="" w:cstheme="majorBidi" w:eastAsiaTheme="majorEastAsia"/>
       <w:color w:themeColor="accent1" w:themeShade="bf" w:val="0F4761"/>
     </w:rPr>
   </w:style>
@@ -2688,7 +2737,7 @@
       <w:outlineLvl w:val="5"/>
     </w:pPr>
     <w:rPr>
-      <w:rFonts w:eastAsia="" w:cs="Times New Roman" w:cstheme="majorBidi" w:eastAsiaTheme="majorEastAsia"/>
+      <w:rFonts w:eastAsia="" w:cs="" w:cstheme="majorBidi" w:eastAsiaTheme="majorEastAsia"/>
       <w:i/>
       <w:iCs/>
       <w:color w:themeColor="text1" w:themeTint="a6" w:val="595959"/>
@@ -2711,7 +2760,7 @@
       <w:outlineLvl w:val="6"/>
     </w:pPr>
     <w:rPr>
-      <w:rFonts w:eastAsia="" w:cs="Times New Roman" w:cstheme="majorBidi" w:eastAsiaTheme="majorEastAsia"/>
+      <w:rFonts w:eastAsia="" w:cs="" w:cstheme="majorBidi" w:eastAsiaTheme="majorEastAsia"/>
       <w:color w:themeColor="text1" w:themeTint="a6" w:val="595959"/>
     </w:rPr>
   </w:style>
@@ -2732,7 +2781,7 @@
       <w:outlineLvl w:val="7"/>
     </w:pPr>
     <w:rPr>
-      <w:rFonts w:eastAsia="" w:cs="Times New Roman" w:cstheme="majorBidi" w:eastAsiaTheme="majorEastAsia"/>
+      <w:rFonts w:eastAsia="" w:cs="" w:cstheme="majorBidi" w:eastAsiaTheme="majorEastAsia"/>
       <w:i/>
       <w:iCs/>
       <w:color w:themeColor="text1" w:themeTint="d8" w:val="272727"/>
@@ -2755,7 +2804,7 @@
       <w:outlineLvl w:val="8"/>
     </w:pPr>
     <w:rPr>
-      <w:rFonts w:eastAsia="" w:cs="Times New Roman" w:cstheme="majorBidi" w:eastAsiaTheme="majorEastAsia"/>
+      <w:rFonts w:eastAsia="" w:cs="" w:cstheme="majorBidi" w:eastAsiaTheme="majorEastAsia"/>
       <w:color w:themeColor="text1" w:themeTint="d8" w:val="272727"/>
     </w:rPr>
   </w:style>
@@ -2775,7 +2824,7 @@
     <w:qFormat/>
     <w:rsid w:val="003c147e"/>
     <w:rPr>
-      <w:rFonts w:ascii="Aptos Display" w:hAnsi="Aptos Display" w:eastAsia="" w:cs="Times New Roman" w:asciiTheme="majorHAnsi" w:cstheme="majorBidi" w:eastAsiaTheme="majorEastAsia" w:hAnsiTheme="majorHAnsi"/>
+      <w:rFonts w:ascii="Aptos Display" w:hAnsi="Aptos Display" w:eastAsia="" w:cs="" w:asciiTheme="majorHAnsi" w:cstheme="majorBidi" w:eastAsiaTheme="majorEastAsia" w:hAnsiTheme="majorHAnsi"/>
       <w:color w:themeColor="accent1" w:themeShade="bf" w:val="0F4761"/>
       <w:sz w:val="40"/>
       <w:szCs w:val="40"/>
@@ -2790,7 +2839,7 @@
     <w:qFormat/>
     <w:rsid w:val="003c147e"/>
     <w:rPr>
-      <w:rFonts w:ascii="Aptos Display" w:hAnsi="Aptos Display" w:eastAsia="" w:cs="Times New Roman" w:asciiTheme="majorHAnsi" w:cstheme="majorBidi" w:eastAsiaTheme="majorEastAsia" w:hAnsiTheme="majorHAnsi"/>
+      <w:rFonts w:ascii="Aptos Display" w:hAnsi="Aptos Display" w:eastAsia="" w:cs="" w:asciiTheme="majorHAnsi" w:cstheme="majorBidi" w:eastAsiaTheme="majorEastAsia" w:hAnsiTheme="majorHAnsi"/>
       <w:color w:themeColor="accent1" w:themeShade="bf" w:val="0F4761"/>
       <w:sz w:val="32"/>
       <w:szCs w:val="32"/>
@@ -2805,7 +2854,7 @@
     <w:qFormat/>
     <w:rsid w:val="003c147e"/>
     <w:rPr>
-      <w:rFonts w:eastAsia="" w:cs="Times New Roman" w:cstheme="majorBidi" w:eastAsiaTheme="majorEastAsia"/>
+      <w:rFonts w:eastAsia="" w:cs="" w:cstheme="majorBidi" w:eastAsiaTheme="majorEastAsia"/>
       <w:color w:themeColor="accent1" w:themeShade="bf" w:val="0F4761"/>
       <w:sz w:val="28"/>
       <w:szCs w:val="28"/>
@@ -2820,7 +2869,7 @@
     <w:qFormat/>
     <w:rsid w:val="003c147e"/>
     <w:rPr>
-      <w:rFonts w:eastAsia="" w:cs="Times New Roman" w:cstheme="majorBidi" w:eastAsiaTheme="majorEastAsia"/>
+      <w:rFonts w:eastAsia="" w:cs="" w:cstheme="majorBidi" w:eastAsiaTheme="majorEastAsia"/>
       <w:i/>
       <w:iCs/>
       <w:color w:themeColor="accent1" w:themeShade="bf" w:val="0F4761"/>
@@ -2835,7 +2884,7 @@
     <w:qFormat/>
     <w:rsid w:val="003c147e"/>
     <w:rPr>
-      <w:rFonts w:eastAsia="" w:cs="Times New Roman" w:cstheme="majorBidi" w:eastAsiaTheme="majorEastAsia"/>
+      <w:rFonts w:eastAsia="" w:cs="" w:cstheme="majorBidi" w:eastAsiaTheme="majorEastAsia"/>
       <w:color w:themeColor="accent1" w:themeShade="bf" w:val="0F4761"/>
     </w:rPr>
   </w:style>
@@ -2848,7 +2897,7 @@
     <w:qFormat/>
     <w:rsid w:val="003c147e"/>
     <w:rPr>
-      <w:rFonts w:eastAsia="" w:cs="Times New Roman" w:cstheme="majorBidi" w:eastAsiaTheme="majorEastAsia"/>
+      <w:rFonts w:eastAsia="" w:cs="" w:cstheme="majorBidi" w:eastAsiaTheme="majorEastAsia"/>
       <w:i/>
       <w:iCs/>
       <w:color w:themeColor="text1" w:themeTint="a6" w:val="595959"/>
@@ -2863,7 +2912,7 @@
     <w:qFormat/>
     <w:rsid w:val="003c147e"/>
     <w:rPr>
-      <w:rFonts w:eastAsia="" w:cs="Times New Roman" w:cstheme="majorBidi" w:eastAsiaTheme="majorEastAsia"/>
+      <w:rFonts w:eastAsia="" w:cs="" w:cstheme="majorBidi" w:eastAsiaTheme="majorEastAsia"/>
       <w:color w:themeColor="text1" w:themeTint="a6" w:val="595959"/>
     </w:rPr>
   </w:style>
@@ -2876,7 +2925,7 @@
     <w:qFormat/>
     <w:rsid w:val="003c147e"/>
     <w:rPr>
-      <w:rFonts w:eastAsia="" w:cs="Times New Roman" w:cstheme="majorBidi" w:eastAsiaTheme="majorEastAsia"/>
+      <w:rFonts w:eastAsia="" w:cs="" w:cstheme="majorBidi" w:eastAsiaTheme="majorEastAsia"/>
       <w:i/>
       <w:iCs/>
       <w:color w:themeColor="text1" w:themeTint="d8" w:val="272727"/>
@@ -2891,7 +2940,7 @@
     <w:qFormat/>
     <w:rsid w:val="003c147e"/>
     <w:rPr>
-      <w:rFonts w:eastAsia="" w:cs="Times New Roman" w:cstheme="majorBidi" w:eastAsiaTheme="majorEastAsia"/>
+      <w:rFonts w:eastAsia="" w:cs="" w:cstheme="majorBidi" w:eastAsiaTheme="majorEastAsia"/>
       <w:color w:themeColor="text1" w:themeTint="d8" w:val="272727"/>
     </w:rPr>
   </w:style>
@@ -2903,7 +2952,7 @@
     <w:qFormat/>
     <w:rsid w:val="003c147e"/>
     <w:rPr>
-      <w:rFonts w:ascii="Aptos Display" w:hAnsi="Aptos Display" w:eastAsia="" w:cs="Times New Roman" w:asciiTheme="majorHAnsi" w:cstheme="majorBidi" w:eastAsiaTheme="majorEastAsia" w:hAnsiTheme="majorHAnsi"/>
+      <w:rFonts w:ascii="Aptos Display" w:hAnsi="Aptos Display" w:eastAsia="" w:cs="" w:asciiTheme="majorHAnsi" w:cstheme="majorBidi" w:eastAsiaTheme="majorEastAsia" w:hAnsiTheme="majorHAnsi"/>
       <w:spacing w:val="-10"/>
       <w:kern w:val="2"/>
       <w:sz w:val="56"/>
@@ -2918,7 +2967,7 @@
     <w:qFormat/>
     <w:rsid w:val="003c147e"/>
     <w:rPr>
-      <w:rFonts w:eastAsia="" w:cs="Times New Roman" w:cstheme="majorBidi" w:eastAsiaTheme="majorEastAsia"/>
+      <w:rFonts w:eastAsia="" w:cs="" w:cstheme="majorBidi" w:eastAsiaTheme="majorEastAsia"/>
       <w:color w:themeColor="text1" w:themeTint="a6" w:val="595959"/>
       <w:spacing w:val="15"/>
       <w:sz w:val="28"/>
@@ -3048,7 +3097,7 @@
       <w:contextualSpacing/>
     </w:pPr>
     <w:rPr>
-      <w:rFonts w:ascii="Aptos Display" w:hAnsi="Aptos Display" w:eastAsia="" w:cs="Times New Roman" w:asciiTheme="majorHAnsi" w:cstheme="majorBidi" w:eastAsiaTheme="majorEastAsia" w:hAnsiTheme="majorHAnsi"/>
+      <w:rFonts w:ascii="Aptos Display" w:hAnsi="Aptos Display" w:eastAsia="" w:cs="" w:asciiTheme="majorHAnsi" w:cstheme="majorBidi" w:eastAsiaTheme="majorEastAsia" w:hAnsiTheme="majorHAnsi"/>
       <w:spacing w:val="-10"/>
       <w:kern w:val="2"/>
       <w:sz w:val="56"/>
@@ -3065,7 +3114,7 @@
     <w:rsid w:val="003c147e"/>
     <w:pPr/>
     <w:rPr>
-      <w:rFonts w:eastAsia="" w:cs="Times New Roman" w:cstheme="majorBidi" w:eastAsiaTheme="majorEastAsia"/>
+      <w:rFonts w:eastAsia="" w:cs="" w:cstheme="majorBidi" w:eastAsiaTheme="majorEastAsia"/>
       <w:color w:themeColor="text1" w:themeTint="a6" w:val="595959"/>
       <w:spacing w:val="15"/>
       <w:sz w:val="28"/>

</xml_diff>